<commit_message>
Reuploaded code smells document with updated fixes
After review a suggested solution was altered. This document pertains to tasks "Code Smell #7", "Code Smell #8" and "Code Smell #9".
</commit_message>
<xml_diff>
--- a/Project/Phase 1/Sprint 1/team_member_55677/code_smells_55677.docx
+++ b/Project/Phase 1/Sprint 1/team_member_55677/code_smells_55677.docx
@@ -141,12 +141,12 @@
             <wp:extent cx="2962275" cy="219075"/>
             <wp:effectExtent b="0" l="0" r="0" t="0"/>
             <wp:wrapSquare wrapText="bothSides" distB="0" distT="0" distL="0" distR="0"/>
-            <wp:docPr id="3" name="image3.png"/>
+            <wp:docPr id="3" name="image1.png"/>
             <a:graphic>
               <a:graphicData uri="http://schemas.openxmlformats.org/drawingml/2006/picture">
                 <pic:pic>
                   <pic:nvPicPr>
-                    <pic:cNvPr id="0" name="image3.png"/>
+                    <pic:cNvPr id="0" name="image1.png"/>
                     <pic:cNvPicPr preferRelativeResize="0"/>
                   </pic:nvPicPr>
                   <pic:blipFill>
@@ -209,12 +209,12 @@
             <wp:extent cx="4581525" cy="1457325"/>
             <wp:effectExtent b="0" l="0" r="0" t="0"/>
             <wp:wrapSquare wrapText="bothSides" distB="0" distT="0" distL="0" distR="0"/>
-            <wp:docPr id="8" name="image1.png"/>
+            <wp:docPr id="8" name="image2.png"/>
             <a:graphic>
               <a:graphicData uri="http://schemas.openxmlformats.org/drawingml/2006/picture">
                 <pic:pic>
                   <pic:nvPicPr>
-                    <pic:cNvPr id="0" name="image1.png"/>
+                    <pic:cNvPr id="0" name="image2.png"/>
                     <pic:cNvPicPr preferRelativeResize="0"/>
                   </pic:nvPicPr>
                   <pic:blipFill>
@@ -770,12 +770,12 @@
             <wp:extent cx="5030167" cy="3033141"/>
             <wp:effectExtent b="0" l="0" r="0" t="0"/>
             <wp:wrapSquare wrapText="bothSides" distB="0" distT="0" distL="0" distR="0"/>
-            <wp:docPr id="1" name="image2.png"/>
+            <wp:docPr id="1" name="image4.png"/>
             <a:graphic>
               <a:graphicData uri="http://schemas.openxmlformats.org/drawingml/2006/picture">
                 <pic:pic>
                   <pic:nvPicPr>
-                    <pic:cNvPr id="0" name="image2.png"/>
+                    <pic:cNvPr id="0" name="image4.png"/>
                     <pic:cNvPicPr preferRelativeResize="0"/>
                   </pic:nvPicPr>
                   <pic:blipFill>
@@ -1020,12 +1020,12 @@
             <wp:extent cx="5101544" cy="2541563"/>
             <wp:effectExtent b="0" l="0" r="0" t="0"/>
             <wp:wrapSquare wrapText="bothSides" distB="0" distT="0" distL="0" distR="0"/>
-            <wp:docPr id="7" name="image4.png"/>
+            <wp:docPr id="7" name="image7.png"/>
             <a:graphic>
               <a:graphicData uri="http://schemas.openxmlformats.org/drawingml/2006/picture">
                 <pic:pic>
                   <pic:nvPicPr>
-                    <pic:cNvPr id="0" name="image4.png"/>
+                    <pic:cNvPr id="0" name="image7.png"/>
                     <pic:cNvPicPr preferRelativeResize="0"/>
                   </pic:nvPicPr>
                   <pic:blipFill>
@@ -1344,41 +1344,55 @@
           <w:rFonts w:ascii="Roboto Light" w:cs="Roboto Light" w:eastAsia="Roboto Light" w:hAnsi="Roboto Light"/>
           <w:rtl w:val="0"/>
         </w:rPr>
-        <w:t xml:space="preserve">This not only is an example of two code smells working together but is also very complicated and hard-to-read code. My suggestion is to merge the work done by both classes by eliminating the builder class and migrating its methods (</w:t>
+        <w:t xml:space="preserve">This displays not only Duplicate Code but also Inappropriate Intimacy, since the </w:t>
       </w:r>
       <w:r>
         <w:rPr>
           <w:rFonts w:ascii="Courier New" w:cs="Courier New" w:eastAsia="Courier New" w:hAnsi="Courier New"/>
           <w:rtl w:val="0"/>
         </w:rPr>
-        <w:t xml:space="preserve">author()</w:t>
-      </w:r>
-      <w:r>
-        <w:rPr>
-          <w:rFonts w:ascii="Roboto Light" w:cs="Roboto Light" w:eastAsia="Roboto Light" w:hAnsi="Roboto Light"/>
-          <w:rtl w:val="0"/>
-        </w:rPr>
-        <w:t xml:space="preserve">, </w:t>
+        <w:t xml:space="preserve">fromTerms()</w:t>
+      </w:r>
+      <w:r>
+        <w:rPr>
+          <w:rFonts w:ascii="Roboto Light" w:cs="Roboto Light" w:eastAsia="Roboto Light" w:hAnsi="Roboto Light"/>
+          <w:rtl w:val="0"/>
+        </w:rPr>
+        <w:t xml:space="preserve"> method of the </w:t>
       </w:r>
       <w:r>
         <w:rPr>
           <w:rFonts w:ascii="Courier New" w:cs="Courier New" w:eastAsia="Courier New" w:hAnsi="Courier New"/>
           <w:rtl w:val="0"/>
         </w:rPr>
-        <w:t xml:space="preserve">titlePhrase()</w:t>
-      </w:r>
-      <w:r>
-        <w:rPr>
-          <w:rFonts w:ascii="Roboto Light" w:cs="Roboto Light" w:eastAsia="Roboto Light" w:hAnsi="Roboto Light"/>
-          <w:rtl w:val="0"/>
-        </w:rPr>
-        <w:t xml:space="preserve">, etc.) to become methods of the original class and for the </w:t>
+        <w:t xml:space="preserve">ComplexSearchQuery</w:t>
+      </w:r>
+      <w:r>
+        <w:rPr>
+          <w:rFonts w:ascii="Roboto Light" w:cs="Roboto Light" w:eastAsia="Roboto Light" w:hAnsi="Roboto Light"/>
+          <w:rtl w:val="0"/>
+        </w:rPr>
+        <w:t xml:space="preserve"> class uses methods from the </w:t>
       </w:r>
       <w:r>
         <w:rPr>
           <w:rFonts w:ascii="Courier New" w:cs="Courier New" w:eastAsia="Courier New" w:hAnsi="Courier New"/>
           <w:rtl w:val="0"/>
         </w:rPr>
+        <w:t xml:space="preserve">ComplexSearchQueryBuilder</w:t>
+      </w:r>
+      <w:r>
+        <w:rPr>
+          <w:rFonts w:ascii="Roboto Light" w:cs="Roboto Light" w:eastAsia="Roboto Light" w:hAnsi="Roboto Light"/>
+          <w:rtl w:val="0"/>
+        </w:rPr>
+        <w:t xml:space="preserve"> class almost exclusively. Our suggested fix involves deleting lines 42-56 of the method </w:t>
+      </w:r>
+      <w:r>
+        <w:rPr>
+          <w:rFonts w:ascii="Courier New" w:cs="Courier New" w:eastAsia="Courier New" w:hAnsi="Courier New"/>
+          <w:rtl w:val="0"/>
+        </w:rPr>
         <w:t xml:space="preserve">fromTerms()</w:t>
       </w:r>
       <w:r>
@@ -1386,21 +1400,82 @@
           <w:rFonts w:ascii="Roboto Light" w:cs="Roboto Light" w:eastAsia="Roboto Light" w:hAnsi="Roboto Light"/>
           <w:rtl w:val="0"/>
         </w:rPr>
-        <w:t xml:space="preserve"> method to do the work previously done by </w:t>
+        <w:t xml:space="preserve">, and replacing its return statement with </w:t>
       </w:r>
       <w:r>
         <w:rPr>
           <w:rFonts w:ascii="Courier New" w:cs="Courier New" w:eastAsia="Courier New" w:hAnsi="Courier New"/>
           <w:rtl w:val="0"/>
         </w:rPr>
-        <w:t xml:space="preserve">terms()</w:t>
-      </w:r>
-      <w:r>
-        <w:rPr>
-          <w:rFonts w:ascii="Roboto Light" w:cs="Roboto Light" w:eastAsia="Roboto Light" w:hAnsi="Roboto Light"/>
-          <w:rtl w:val="0"/>
-        </w:rPr>
-        <w:t xml:space="preserve">, but now utilizing its own methods instead of the builder class methods. In this way we avoid the repeated code in </w:t>
+        <w:t xml:space="preserve">builder.</w:t>
+      </w:r>
+      <w:r>
+        <w:rPr>
+          <w:rFonts w:ascii="Courier New" w:cs="Courier New" w:eastAsia="Courier New" w:hAnsi="Courier New"/>
+          <w:color w:val="1155cc"/>
+          <w:rtl w:val="0"/>
+        </w:rPr>
+        <w:t xml:space="preserve">terms</w:t>
+      </w:r>
+      <w:r>
+        <w:rPr>
+          <w:rFonts w:ascii="Courier New" w:cs="Courier New" w:eastAsia="Courier New" w:hAnsi="Courier New"/>
+          <w:rtl w:val="0"/>
+        </w:rPr>
+        <w:t xml:space="preserve">(</w:t>
+      </w:r>
+      <w:r>
+        <w:rPr>
+          <w:rFonts w:ascii="Courier New" w:cs="Courier New" w:eastAsia="Courier New" w:hAnsi="Courier New"/>
+          <w:color w:val="bf9000"/>
+          <w:rtl w:val="0"/>
+        </w:rPr>
+        <w:t xml:space="preserve">terms</w:t>
+      </w:r>
+      <w:r>
+        <w:rPr>
+          <w:rFonts w:ascii="Courier New" w:cs="Courier New" w:eastAsia="Courier New" w:hAnsi="Courier New"/>
+          <w:rtl w:val="0"/>
+        </w:rPr>
+        <w:t xml:space="preserve">).</w:t>
+      </w:r>
+      <w:r>
+        <w:rPr>
+          <w:rFonts w:ascii="Courier New" w:cs="Courier New" w:eastAsia="Courier New" w:hAnsi="Courier New"/>
+          <w:color w:val="1155cc"/>
+          <w:rtl w:val="0"/>
+        </w:rPr>
+        <w:t xml:space="preserve">build</w:t>
+      </w:r>
+      <w:r>
+        <w:rPr>
+          <w:rFonts w:ascii="Courier New" w:cs="Courier New" w:eastAsia="Courier New" w:hAnsi="Courier New"/>
+          <w:rtl w:val="0"/>
+        </w:rPr>
+        <w:t xml:space="preserve">()</w:t>
+      </w:r>
+      <w:r>
+        <w:rPr>
+          <w:rFonts w:ascii="Roboto Light" w:cs="Roboto Light" w:eastAsia="Roboto Light" w:hAnsi="Roboto Light"/>
+          <w:rtl w:val="0"/>
+        </w:rPr>
+        <w:t xml:space="preserve">.</w:t>
+      </w:r>
+    </w:p>
+    <w:p>
+      <w:pPr>
+        <w:ind w:left="720" w:firstLine="0"/>
+        <w:jc w:val="both"/>
+        <w:rPr>
+          <w:rFonts w:ascii="Roboto Light" w:cs="Roboto Light" w:eastAsia="Roboto Light" w:hAnsi="Roboto Light"/>
+        </w:rPr>
+      </w:pPr>
+      <w:r>
+        <w:rPr>
+          <w:rFonts w:ascii="Roboto Light" w:cs="Roboto Light" w:eastAsia="Roboto Light" w:hAnsi="Roboto Light"/>
+          <w:rtl w:val="0"/>
+        </w:rPr>
+        <w:t xml:space="preserve">In this way we avoid the repeated code in </w:t>
       </w:r>
       <w:r>
         <w:rPr>
@@ -1576,12 +1651,12 @@
             <wp:extent cx="5254950" cy="2103726"/>
             <wp:effectExtent b="0" l="0" r="0" t="0"/>
             <wp:wrapSquare wrapText="bothSides" distB="0" distT="0" distL="0" distR="0"/>
-            <wp:docPr id="2" name="image6.png"/>
+            <wp:docPr id="2" name="image5.png"/>
             <a:graphic>
               <a:graphicData uri="http://schemas.openxmlformats.org/drawingml/2006/picture">
                 <pic:pic>
                   <pic:nvPicPr>
-                    <pic:cNvPr id="0" name="image6.png"/>
+                    <pic:cNvPr id="0" name="image5.png"/>
                     <pic:cNvPicPr preferRelativeResize="0"/>
                   </pic:nvPicPr>
                   <pic:blipFill>
@@ -2054,12 +2129,12 @@
             <wp:extent cx="5731200" cy="1549400"/>
             <wp:effectExtent b="0" l="0" r="0" t="0"/>
             <wp:wrapSquare wrapText="bothSides" distB="0" distT="0" distL="0" distR="0"/>
-            <wp:docPr id="4" name="image5.png"/>
+            <wp:docPr id="4" name="image6.png"/>
             <a:graphic>
               <a:graphicData uri="http://schemas.openxmlformats.org/drawingml/2006/picture">
                 <pic:pic>
                   <pic:nvPicPr>
-                    <pic:cNvPr id="0" name="image5.png"/>
+                    <pic:cNvPr id="0" name="image6.png"/>
                     <pic:cNvPicPr preferRelativeResize="0"/>
                   </pic:nvPicPr>
                   <pic:blipFill>
@@ -2126,12 +2201,12 @@
             <wp:extent cx="5731200" cy="330200"/>
             <wp:effectExtent b="0" l="0" r="0" t="0"/>
             <wp:wrapSquare wrapText="bothSides" distB="0" distT="0" distL="0" distR="0"/>
-            <wp:docPr id="5" name="image7.png"/>
+            <wp:docPr id="5" name="image3.png"/>
             <a:graphic>
               <a:graphicData uri="http://schemas.openxmlformats.org/drawingml/2006/picture">
                 <pic:pic>
                   <pic:nvPicPr>
-                    <pic:cNvPr id="0" name="image7.png"/>
+                    <pic:cNvPr id="0" name="image3.png"/>
                     <pic:cNvPicPr preferRelativeResize="0"/>
                   </pic:nvPicPr>
                   <pic:blipFill>

</xml_diff>